<commit_message>
Documentation & Presentation - LATEST
</commit_message>
<xml_diff>
--- a/Documentation/IEEE Format Documentation - Final.docx
+++ b/Documentation/IEEE Format Documentation - Final.docx
@@ -1293,14 +1293,11 @@
         <w:pStyle w:val="Heading1"/>
       </w:pPr>
       <w:r>
-        <w:t>jenkins</w:t>
-      </w:r>
-    </w:p>
-    <w:p>
-      <w:pPr>
-        <w:autoSpaceDE w:val="0"/>
-        <w:autoSpaceDN w:val="0"/>
-        <w:adjustRightInd w:val="0"/>
+        <w:t>Application Deployment</w:t>
+      </w:r>
+    </w:p>
+    <w:p>
+      <w:pPr>
         <w:jc w:val="both"/>
         <w:rPr>
           <w:spacing w:val="-1"/>
@@ -1312,76 +1309,6 @@
           <w:spacing w:val="-1"/>
           <w:lang w:val="x-none" w:eastAsia="x-none"/>
         </w:rPr>
-        <w:t xml:space="preserve">We have used Jenkins </w:t>
-      </w:r>
-      <w:r>
-        <w:rPr>
-          <w:spacing w:val="-1"/>
-          <w:lang w:eastAsia="x-none"/>
-        </w:rPr>
-        <w:t xml:space="preserve">[10] </w:t>
-      </w:r>
-      <w:r>
-        <w:rPr>
-          <w:spacing w:val="-1"/>
-          <w:lang w:val="x-none" w:eastAsia="x-none"/>
-        </w:rPr>
-        <w:t xml:space="preserve">for automating the software development processes related to Continuous Integration &amp; Continuous Delivery (CI/CD). Before CI/CD, we automated the unit testing by connecting Jenkins with our </w:t>
-      </w:r>
-      <w:proofErr w:type="spellStart"/>
-      <w:r>
-        <w:rPr>
-          <w:spacing w:val="-1"/>
-          <w:lang w:val="x-none" w:eastAsia="x-none"/>
-        </w:rPr>
-        <w:t>Git</w:t>
-      </w:r>
-      <w:proofErr w:type="spellEnd"/>
-      <w:r>
-        <w:rPr>
-          <w:spacing w:val="-1"/>
-          <w:lang w:val="x-none" w:eastAsia="x-none"/>
-        </w:rPr>
-        <w:t xml:space="preserve"> repository so whenever the code was committed to repo, the unit test was triggered. From our </w:t>
-      </w:r>
-      <w:proofErr w:type="spellStart"/>
-      <w:r>
-        <w:rPr>
-          <w:spacing w:val="-1"/>
-          <w:lang w:val="x-none" w:eastAsia="x-none"/>
-        </w:rPr>
-        <w:t>git</w:t>
-      </w:r>
-      <w:proofErr w:type="spellEnd"/>
-      <w:r>
-        <w:rPr>
-          <w:spacing w:val="-1"/>
-          <w:lang w:val="x-none" w:eastAsia="x-none"/>
-        </w:rPr>
-        <w:t xml:space="preserve"> repository, Jenkins would download the code and afterwards, we would build and execute test suit. Once after building, we would move to next steps if test passed. The code would be integrated automatically to main branch when it had been tested. After CI, the code would be continuously delivered. We used static code analysis for identifying potential problem with code and it would execute if build fail.</w:t>
-      </w:r>
-    </w:p>
-    <w:p>
-      <w:pPr>
-        <w:pStyle w:val="Heading1"/>
-      </w:pPr>
-      <w:r>
-        <w:t>Application Deployment</w:t>
-      </w:r>
-    </w:p>
-    <w:p>
-      <w:pPr>
-        <w:jc w:val="both"/>
-        <w:rPr>
-          <w:spacing w:val="-1"/>
-          <w:lang w:val="x-none" w:eastAsia="x-none"/>
-        </w:rPr>
-      </w:pPr>
-      <w:r>
-        <w:rPr>
-          <w:spacing w:val="-1"/>
-          <w:lang w:val="x-none" w:eastAsia="x-none"/>
-        </w:rPr>
         <w:t>After developing the application, it is not like we keep our computer running 24/7, therefore, we have hosted our service in a remote environment, that is Am</w:t>
       </w:r>
       <w:r>
@@ -1396,15 +1323,7 @@
           <w:spacing w:val="-1"/>
           <w:lang w:val="x-none" w:eastAsia="x-none"/>
         </w:rPr>
-        <w:t xml:space="preserve">] aims at providing cloud computing platforms as well as APIs, on-demand, and metered pay as you go basis. Our online library application can now be accessed by any user of the app at any time. With AWS, we have used </w:t>
-      </w:r>
-      <w:r>
-        <w:rPr>
-          <w:spacing w:val="-1"/>
-          <w:lang w:val="x-none" w:eastAsia="x-none"/>
-        </w:rPr>
-        <w:lastRenderedPageBreak/>
-        <w:t>a virtual server that can be kept on for as long as we need (EC2</w:t>
+        <w:t>] aims at providing cloud computing platforms as well as APIs, on-demand, and metered pay as you go basis. Our online library application can now be accessed by any user of the app at any time. With AWS, we have used a virtual server that can be kept on for as long as we need (EC2</w:t>
       </w:r>
       <w:r>
         <w:rPr>
@@ -1459,7 +1378,15 @@
           <w:spacing w:val="-1"/>
           <w:lang w:val="x-none" w:eastAsia="x-none"/>
         </w:rPr>
-        <w:t>To make our application highly available, scalable, and elastic, we needed to have a high-level administration mechanism for coordination between backup and front-line instances. Having a running replica of an instance that has failed recently will not help because the visitors of our library app would not know where to go and find it. For this, we have added a load balancer to the mix for monitoring the health of running instances. In this way, if one instance goes dark, the load balancer will automatically redirect incoming traffic towards active resources. We have used Amazon’s Elastic Load Balancing (ELB) as a load balancing tool and it will not only manage failovers but also focus on balancing traffic loads amongst multiple resources for satisfying defined performance and efficiency needs. After configuring the load balancer with addresses of all of our servers, its network address is now the only URL that our users need to access. The users do not need to know the individual IP addresses of each of our servers.</w:t>
+        <w:t xml:space="preserve">To make our application highly available, scalable, and elastic, we needed to have a high-level administration mechanism for coordination between backup and front-line instances. Having a running replica of an instance that has failed recently will not help because the visitors of our library app would not know where to go and find it. For this, we have added a load balancer to the mix for monitoring the health of running instances. In this way, if one instance goes dark, the load balancer will automatically redirect incoming traffic towards active resources. We have used Amazon’s Elastic Load Balancing (ELB) as a load balancing tool and it will not </w:t>
+      </w:r>
+      <w:r>
+        <w:rPr>
+          <w:spacing w:val="-1"/>
+          <w:lang w:val="x-none" w:eastAsia="x-none"/>
+        </w:rPr>
+        <w:lastRenderedPageBreak/>
+        <w:t>only manage failovers but also focus on balancing traffic loads amongst multiple resources for satisfying defined performance and efficiency needs. After configuring the load balancer with addresses of all of our servers, its network address is now the only URL that our users need to access. The users do not need to know the individual IP addresses of each of our servers.</w:t>
       </w:r>
     </w:p>
     <w:p>
@@ -1530,29 +1457,113 @@
     <w:p>
       <w:pPr>
         <w:jc w:val="both"/>
-        <w:rPr>
-          <w:spacing w:val="-1"/>
-          <w:lang w:val="x-none" w:eastAsia="x-none"/>
-        </w:rPr>
-      </w:pPr>
+      </w:pPr>
+    </w:p>
+    <w:p>
+      <w:pPr>
+        <w:pStyle w:val="Heading2"/>
+      </w:pPr>
+      <w:r>
+        <w:t>Adding a Book</w:t>
+      </w:r>
     </w:p>
     <w:p>
       <w:pPr>
         <w:jc w:val="both"/>
-        <w:rPr>
-          <w:spacing w:val="-1"/>
-          <w:lang w:val="x-none" w:eastAsia="x-none"/>
-        </w:rPr>
+      </w:pPr>
+      <w:r>
+        <w:t xml:space="preserve">Figure 4 represents the webpage for adding books to personal library. The two important input fields are ISBN and Metadata. Any ISBN entered by the user is validated first. They system will not add a book if the ISBN entered by user is invalid. We have used JavaScript regular expression to check for the validity of </w:t>
+      </w:r>
+      <w:r>
+        <w:t xml:space="preserve">both 10-digit and 13-digit </w:t>
+      </w:r>
+      <w:r>
+        <w:t>ISBN</w:t>
+      </w:r>
+      <w:r>
+        <w:t>s</w:t>
+      </w:r>
+      <w:r>
+        <w:t>.</w:t>
+      </w:r>
+      <w:r>
+        <w:t xml:space="preserve"> Examples of one of the accepted 10 and13 digit ISBN formats are </w:t>
+      </w:r>
+      <w:r>
+        <w:t>978-1-4842-3896-7</w:t>
+      </w:r>
+      <w:r>
+        <w:t xml:space="preserve"> and </w:t>
+      </w:r>
+      <w:r>
+        <w:t>0-13-187248-6</w:t>
+      </w:r>
+      <w:r>
+        <w:t xml:space="preserve"> respectively. </w:t>
+      </w:r>
+      <w:r>
+        <w:t xml:space="preserve">Secondly, a book can have more than one metadata tags </w:t>
+      </w:r>
+      <w:r>
+        <w:t>therefore</w:t>
+      </w:r>
+      <w:r>
+        <w:t xml:space="preserve"> the input is accept in the form: [Topic</w:t>
+      </w:r>
+      <w:r>
+        <w:t xml:space="preserve"> </w:t>
+      </w:r>
+      <w:r>
+        <w:t>1]</w:t>
+      </w:r>
+      <w:r>
+        <w:t>, [</w:t>
+      </w:r>
+      <w:r>
+        <w:t>Topic</w:t>
+      </w:r>
+      <w:r>
+        <w:t xml:space="preserve"> </w:t>
+      </w:r>
+      <w:r>
+        <w:t>2</w:t>
+      </w:r>
+      <w:r>
+        <w:t>],</w:t>
+      </w:r>
+      <w:r>
+        <w:t xml:space="preserve"> </w:t>
+      </w:r>
+      <w:proofErr w:type="gramStart"/>
+      <w:r>
+        <w:t>…</w:t>
+      </w:r>
+      <w:r>
+        <w:t xml:space="preserve"> ,</w:t>
+      </w:r>
+      <w:proofErr w:type="gramEnd"/>
+      <w:r>
+        <w:t xml:space="preserve"> [Topic n]</w:t>
+      </w:r>
+    </w:p>
+    <w:p>
+      <w:pPr>
+        <w:jc w:val="both"/>
+      </w:pPr>
+    </w:p>
+    <w:p>
+      <w:pPr>
+        <w:jc w:val="both"/>
       </w:pPr>
       <w:r>
         <w:rPr>
           <w:noProof/>
         </w:rPr>
         <w:drawing>
-          <wp:inline distT="0" distB="0" distL="0" distR="0" wp14:anchorId="13C13064" wp14:editId="756A21D3">
-            <wp:extent cx="3089184" cy="1752600"/>
+          <wp:inline distT="0" distB="0" distL="0" distR="0" wp14:anchorId="15B166FA" wp14:editId="51C84422">
+            <wp:extent cx="3089910" cy="1646512"/>
             <wp:effectExtent l="0" t="0" r="0" b="0"/>
-            <wp:docPr id="4" name="Picture 4"/>
+            <wp:docPr id="2" name="Picture 2"/>
             <wp:cNvGraphicFramePr>
               <a:graphicFrameLocks xmlns:a="http://purl.oclc.org/ooxml/drawingml/main" noChangeAspect="1"/>
             </wp:cNvGraphicFramePr>
@@ -1572,7 +1583,7 @@
                   <pic:spPr>
                     <a:xfrm>
                       <a:off x="0" y="0"/>
-                      <a:ext cx="3094267" cy="1755484"/>
+                      <a:ext cx="3089910" cy="1646512"/>
                     </a:xfrm>
                     <a:prstGeom prst="rect">
                       <a:avLst/>
@@ -1586,14 +1597,20 @@
       </w:r>
     </w:p>
     <w:p>
+      <w:r>
+        <w:t>Figure 4: Add a Book</w:t>
+      </w:r>
+    </w:p>
+    <w:p>
       <w:pPr>
         <w:jc w:val="both"/>
-        <w:rPr>
-          <w:spacing w:val="-1"/>
-          <w:lang w:val="x-none" w:eastAsia="x-none"/>
-        </w:rPr>
-      </w:pPr>
-    </w:p>
+      </w:pPr>
+    </w:p>
+    <w:p/>
+    <w:p/>
+    <w:p/>
+    <w:p/>
+    <w:p/>
     <w:p>
       <w:pPr>
         <w:jc w:val="both"/>
@@ -1607,10 +1624,10 @@
           <w:noProof/>
         </w:rPr>
         <w:drawing>
-          <wp:inline distT="0" distB="0" distL="0" distR="0" wp14:anchorId="12100D65" wp14:editId="0CDE9EE8">
+          <wp:inline distT="0" distB="0" distL="0" distR="0" wp14:anchorId="50155727" wp14:editId="5DBD4B22">
             <wp:extent cx="3089910" cy="1645961"/>
             <wp:effectExtent l="0" t="0" r="0" b="0"/>
-            <wp:docPr id="6" name="Picture 6"/>
+            <wp:docPr id="7" name="Picture 7"/>
             <wp:cNvGraphicFramePr>
               <a:graphicFrameLocks xmlns:a="http://purl.oclc.org/ooxml/drawingml/main" noChangeAspect="1"/>
             </wp:cNvGraphicFramePr>
@@ -1671,7 +1688,14 @@
           <w:spacing w:val="-1"/>
           <w:lang w:eastAsia="x-none"/>
         </w:rPr>
-        <w:t>: Social Section</w:t>
+        <w:t xml:space="preserve">: </w:t>
+      </w:r>
+      <w:r>
+        <w:rPr>
+          <w:spacing w:val="-1"/>
+          <w:lang w:eastAsia="x-none"/>
+        </w:rPr>
+        <w:t>Book Management</w:t>
       </w:r>
     </w:p>
     <w:p>
@@ -1696,10 +1720,10 @@
           <w:noProof/>
         </w:rPr>
         <w:drawing>
-          <wp:inline distT="0" distB="0" distL="0" distR="0" wp14:anchorId="4EA2E846" wp14:editId="5AB5B05A">
-            <wp:extent cx="3089910" cy="1645961"/>
+          <wp:inline distT="0" distB="0" distL="0" distR="0" wp14:anchorId="13C13064" wp14:editId="756A21D3">
+            <wp:extent cx="3089184" cy="1752600"/>
             <wp:effectExtent l="0" t="0" r="0" b="0"/>
-            <wp:docPr id="7" name="Picture 7"/>
+            <wp:docPr id="4" name="Picture 4"/>
             <wp:cNvGraphicFramePr>
               <a:graphicFrameLocks xmlns:a="http://purl.oclc.org/ooxml/drawingml/main" noChangeAspect="1"/>
             </wp:cNvGraphicFramePr>
@@ -1719,6 +1743,118 @@
                   <pic:spPr>
                     <a:xfrm>
                       <a:off x="0" y="0"/>
+                      <a:ext cx="3094267" cy="1755484"/>
+                    </a:xfrm>
+                    <a:prstGeom prst="rect">
+                      <a:avLst/>
+                    </a:prstGeom>
+                  </pic:spPr>
+                </pic:pic>
+              </a:graphicData>
+            </a:graphic>
+          </wp:inline>
+        </w:drawing>
+      </w:r>
+    </w:p>
+    <w:p>
+      <w:pPr>
+        <w:ind w:start="36pt" w:firstLine="36pt"/>
+        <w:jc w:val="both"/>
+        <w:rPr>
+          <w:spacing w:val="-1"/>
+          <w:lang w:eastAsia="x-none"/>
+        </w:rPr>
+      </w:pPr>
+      <w:r>
+        <w:rPr>
+          <w:spacing w:val="-1"/>
+          <w:lang w:eastAsia="x-none"/>
+        </w:rPr>
+        <w:t xml:space="preserve">Figure </w:t>
+      </w:r>
+      <w:r>
+        <w:rPr>
+          <w:spacing w:val="-1"/>
+          <w:lang w:eastAsia="x-none"/>
+        </w:rPr>
+        <w:t>6</w:t>
+      </w:r>
+      <w:r>
+        <w:rPr>
+          <w:spacing w:val="-1"/>
+          <w:lang w:eastAsia="x-none"/>
+        </w:rPr>
+        <w:t xml:space="preserve">: </w:t>
+      </w:r>
+      <w:r>
+        <w:rPr>
+          <w:spacing w:val="-1"/>
+          <w:lang w:eastAsia="x-none"/>
+        </w:rPr>
+        <w:t>Personal</w:t>
+      </w:r>
+      <w:r>
+        <w:rPr>
+          <w:spacing w:val="-1"/>
+          <w:lang w:eastAsia="x-none"/>
+        </w:rPr>
+        <w:t xml:space="preserve"> Section</w:t>
+      </w:r>
+    </w:p>
+    <w:p>
+      <w:pPr>
+        <w:jc w:val="both"/>
+        <w:rPr>
+          <w:spacing w:val="-1"/>
+          <w:lang w:val="x-none" w:eastAsia="x-none"/>
+        </w:rPr>
+      </w:pPr>
+    </w:p>
+    <w:p>
+      <w:pPr>
+        <w:jc w:val="both"/>
+        <w:rPr>
+          <w:spacing w:val="-1"/>
+          <w:lang w:val="x-none" w:eastAsia="x-none"/>
+        </w:rPr>
+      </w:pPr>
+    </w:p>
+    <w:p>
+      <w:pPr>
+        <w:jc w:val="both"/>
+        <w:rPr>
+          <w:spacing w:val="-1"/>
+          <w:lang w:val="x-none" w:eastAsia="x-none"/>
+        </w:rPr>
+      </w:pPr>
+      <w:r>
+        <w:rPr>
+          <w:noProof/>
+        </w:rPr>
+        <w:drawing>
+          <wp:inline distT="0" distB="0" distL="0" distR="0" wp14:anchorId="12100D65" wp14:editId="0CDE9EE8">
+            <wp:extent cx="3089910" cy="1645961"/>
+            <wp:effectExtent l="0" t="0" r="0" b="0"/>
+            <wp:docPr id="6" name="Picture 6"/>
+            <wp:cNvGraphicFramePr>
+              <a:graphicFrameLocks xmlns:a="http://purl.oclc.org/ooxml/drawingml/main" noChangeAspect="1"/>
+            </wp:cNvGraphicFramePr>
+            <a:graphic xmlns:a="http://purl.oclc.org/ooxml/drawingml/main">
+              <a:graphicData uri="http://purl.oclc.org/ooxml/drawingml/picture">
+                <pic:pic xmlns:pic="http://purl.oclc.org/ooxml/drawingml/picture">
+                  <pic:nvPicPr>
+                    <pic:cNvPr id="1" name=""/>
+                    <pic:cNvPicPr/>
+                  </pic:nvPicPr>
+                  <pic:blipFill>
+                    <a:blip r:embed="rId16"/>
+                    <a:stretch>
+                      <a:fillRect/>
+                    </a:stretch>
+                  </pic:blipFill>
+                  <pic:spPr>
+                    <a:xfrm>
+                      <a:off x="0" y="0"/>
                       <a:ext cx="3089910" cy="1645961"/>
                     </a:xfrm>
                     <a:prstGeom prst="rect">
@@ -1753,22 +1889,24 @@
           <w:spacing w:val="-1"/>
           <w:lang w:eastAsia="x-none"/>
         </w:rPr>
-        <w:t>6</w:t>
+        <w:t>7</w:t>
       </w:r>
       <w:r>
         <w:rPr>
           <w:spacing w:val="-1"/>
           <w:lang w:eastAsia="x-none"/>
         </w:rPr>
-        <w:t xml:space="preserve">: </w:t>
-      </w:r>
-      <w:r>
-        <w:rPr>
-          <w:spacing w:val="-1"/>
-          <w:lang w:eastAsia="x-none"/>
-        </w:rPr>
-        <w:t>Book Management</w:t>
-      </w:r>
+        <w:t>: Social Section</w:t>
+      </w:r>
+    </w:p>
+    <w:p>
+      <w:pPr>
+        <w:jc w:val="both"/>
+        <w:rPr>
+          <w:spacing w:val="-1"/>
+          <w:lang w:val="x-none" w:eastAsia="x-none"/>
+        </w:rPr>
+      </w:pPr>
     </w:p>
     <w:p>
       <w:pPr>
@@ -1838,7 +1976,7 @@
       <w:r>
         <w:t xml:space="preserve">[2] </w:t>
       </w:r>
-      <w:hyperlink r:id="rId16" w:history="1">
+      <w:hyperlink r:id="rId17" w:history="1">
         <w:r>
           <w:t>https://getbootstrap.com/</w:t>
         </w:r>
@@ -1855,7 +1993,7 @@
       <w:r>
         <w:t xml:space="preserve">[3] </w:t>
       </w:r>
-      <w:hyperlink r:id="rId17" w:history="1">
+      <w:hyperlink r:id="rId18" w:history="1">
         <w:r>
           <w:t>https://nodejs.org/en/</w:t>
         </w:r>
@@ -1891,7 +2029,7 @@
       <w:r>
         <w:t xml:space="preserve">[5] </w:t>
       </w:r>
-      <w:hyperlink r:id="rId18" w:history="1">
+      <w:hyperlink r:id="rId19" w:history="1">
         <w:r>
           <w:t>https://expressjs.com/</w:t>
         </w:r>
@@ -1907,9 +2045,10 @@
         <w:ind w:start="18pt" w:hanging="18pt"/>
       </w:pPr>
       <w:r>
+        <w:lastRenderedPageBreak/>
         <w:t xml:space="preserve">[6] </w:t>
       </w:r>
-      <w:hyperlink r:id="rId19" w:history="1">
+      <w:hyperlink r:id="rId20" w:history="1">
         <w:r>
           <w:t>https://www.mongodb.com/</w:t>
         </w:r>
@@ -1927,7 +2066,7 @@
       <w:r>
         <w:t xml:space="preserve">[7] </w:t>
       </w:r>
-      <w:hyperlink r:id="rId20" w:history="1">
+      <w:hyperlink r:id="rId21" w:history="1">
         <w:r>
           <w:t>https://www.jetbrains.com/idea/</w:t>
         </w:r>
@@ -1945,7 +2084,7 @@
       <w:r>
         <w:t xml:space="preserve">[8] </w:t>
       </w:r>
-      <w:hyperlink r:id="rId21" w:history="1">
+      <w:hyperlink r:id="rId22" w:history="1">
         <w:r>
           <w:t>https://nosqlbooster.com/</w:t>
         </w:r>
@@ -1963,7 +2102,7 @@
       <w:r>
         <w:t>[9]</w:t>
       </w:r>
-      <w:hyperlink r:id="rId22" w:history="1">
+      <w:hyperlink r:id="rId23" w:history="1">
         <w:r>
           <w:t>https://search.google.com/test/mobilefriendly?utm_source=mft&amp;utm_medium=redirect&amp;utm_campaign=mft-redirect</w:t>
         </w:r>
@@ -1981,7 +2120,7 @@
       <w:r>
         <w:t xml:space="preserve">[10] </w:t>
       </w:r>
-      <w:hyperlink r:id="rId23" w:history="1">
+      <w:hyperlink r:id="rId24" w:history="1">
         <w:r>
           <w:t>https://www.jenkins.io/</w:t>
         </w:r>
@@ -2002,7 +2141,7 @@
       <w:r>
         <w:t xml:space="preserve">] </w:t>
       </w:r>
-      <w:hyperlink r:id="rId24" w:history="1">
+      <w:hyperlink r:id="rId25" w:history="1">
         <w:r>
           <w:t>https://aws.amazon.com/</w:t>
         </w:r>
@@ -2114,6 +2253,14 @@
         </w:rPr>
         <w:t>Personal Section</w:t>
       </w:r>
+    </w:p>
+    <w:p>
+      <w:pPr>
+        <w:jc w:val="both"/>
+        <w:rPr>
+          <w:lang w:eastAsia="x-none"/>
+        </w:rPr>
+      </w:pPr>
     </w:p>
     <w:sectPr>
       <w:type w:val="continuous"/>
@@ -4680,7 +4827,7 @@
 </file>
 
 <file path=customXml/itemProps1.xml><?xml version="1.0" encoding="utf-8"?>
-<ds:datastoreItem xmlns:ds="http://purl.oclc.org/ooxml/officeDocument/customXml" ds:itemID="{B17F8F5B-8EF2-4838-8C35-9367DF60DF12}">
+<ds:datastoreItem xmlns:ds="http://purl.oclc.org/ooxml/officeDocument/customXml" ds:itemID="{B513FC3F-BE46-4887-A0FD-78A28F438837}">
   <ds:schemaRefs>
     <ds:schemaRef ds:uri="http://schemas.openxmlformats.org/officeDocument/2006/bibliography"/>
   </ds:schemaRefs>

</xml_diff>